<commit_message>
Add Doc: Modelo de dominio
</commit_message>
<xml_diff>
--- a/docs/Modelo de Dominio RUP - Proyecto IS.docx
+++ b/docs/Modelo de Dominio RUP - Proyecto IS.docx
@@ -281,8 +281,17 @@
           <w:rFonts w:ascii="Arial" w:hAnsi="Arial" w:cs="Arial"/>
           <w:color w:val="1E2328"/>
         </w:rPr>
-        <w:t>C1</w:t>
-      </w:r>
+        <w:t>C</w:t>
+      </w:r>
+      <w:r>
+        <w:rPr>
+          <w:rFonts w:ascii="Arial" w:hAnsi="Arial" w:cs="Arial"/>
+          <w:color w:val="1E2328"/>
+        </w:rPr>
+        <w:t>2</w:t>
+      </w:r>
+      <w:bookmarkStart w:id="0" w:name="_GoBack"/>
+      <w:bookmarkEnd w:id="0"/>
       <w:r>
         <w:rPr>
           <w:rFonts w:ascii="Arial" w:hAnsi="Arial" w:cs="Arial"/>
@@ -767,8 +776,6 @@
         </w:rPr>
         <w:br w:type="page"/>
       </w:r>
-      <w:bookmarkStart w:id="0" w:name="_GoBack"/>
-      <w:bookmarkEnd w:id="0"/>
     </w:p>
     <w:p>
       <w:pPr>

</xml_diff>